<commit_message>
Bug fix when validation dataste is not defined. Code improvements.
</commit_message>
<xml_diff>
--- a/docs/ANNdotNETv1.0-rev.docx
+++ b/docs/ANNdotNETv1.0-rev.docx
@@ -41,7 +41,10 @@
         <w:jc w:val="center"/>
       </w:pPr>
       <w:r>
-        <w:t>deep learning open source project</w:t>
+        <w:t xml:space="preserve">deep learning </w:t>
+      </w:r>
+      <w:r>
+        <w:t>on .NET Platform</w:t>
       </w:r>
     </w:p>
     <w:p>
@@ -2735,7 +2738,24 @@
         <w:t>for deep learning</w:t>
       </w:r>
       <w:r>
-        <w:t xml:space="preserve"> written in C# for creating and training deep learning models.  The application relies on Microsoft Cognitive Toolkit, CNTK, and it is supposed to be GUI tool for CNTK library with extensions in data preprocessing, model evaluation, exporting and deploying deep learning models. It is hosted at </w:t>
+        <w:t xml:space="preserve"> written in C# for </w:t>
+      </w:r>
+      <w:r>
+        <w:t>developing and</w:t>
+      </w:r>
+      <w:r>
+        <w:t xml:space="preserve"> training deep learning models.  The application relies on Microsoft Cognitive Toolkit, CNTK</w:t>
+      </w:r>
+      <w:proofErr w:type="gramStart"/>
+      <w:r>
+        <w:t xml:space="preserve">. </w:t>
+      </w:r>
+      <w:proofErr w:type="gramEnd"/>
+      <w:r>
+        <w:t xml:space="preserve">The project is hosted </w:t>
+      </w:r>
+      <w:r>
+        <w:t xml:space="preserve">at </w:t>
       </w:r>
       <w:hyperlink r:id="rId9" w:history="1">
         <w:r>
@@ -2854,83 +2874,88 @@
     </w:p>
     <w:p>
       <w:r>
-        <w:t>The process of creating, training, evaluating and exporting models is provided from the GUI Application and does not require knowledge for supported programming languages. The ANNdotNET is ideal for engineers which are not familiar with programming languages.</w:t>
-      </w:r>
-      <w:r>
-        <w:t xml:space="preserve"> There are dozens of pre-calculated projects included in the installer which can be opened from the Start page as well as from Console tool. The projects are based on famous datasets from several </w:t>
-      </w:r>
-      <w:r>
-        <w:t>categories: regression, binary and multiclass classification problems, image classifications, times series, ….</w:t>
-      </w:r>
-    </w:p>
-    <w:p>
-      <w:r>
-        <w:t xml:space="preserve">In pre-calculated projects the user can find how to use various neural network configurations e.g. feed forward, deep neural network, LSTM recurrent nets, embedding </w:t>
-      </w:r>
-      <w:r>
-        <w:t xml:space="preserve">and </w:t>
-      </w:r>
-      <w:r>
-        <w:t xml:space="preserve">drop out layers. Also, each project can be modified in terms of change its network configuration, learning and training parameters, as well as create new </w:t>
-      </w:r>
-      <w:r>
-        <w:t>ml</w:t>
-      </w:r>
-      <w:r>
-        <w:t xml:space="preserve"> configuration.</w:t>
-      </w:r>
-    </w:p>
-    <w:p>
-      <w:proofErr w:type="gramStart"/>
-      <w:r>
-        <w:t>In order to</w:t>
-      </w:r>
-      <w:proofErr w:type="gramEnd"/>
-      <w:r>
-        <w:t xml:space="preserve"> change </w:t>
-      </w:r>
-      <w:r>
-        <w:t>ml configuration</w:t>
-      </w:r>
-      <w:r>
-        <w:t xml:space="preserve">, </w:t>
-      </w:r>
-      <w:r>
-        <w:t>ANNdotNET implement</w:t>
-      </w:r>
-      <w:r>
-        <w:rPr>
-          <w:b/>
-          <w:i/>
-        </w:rPr>
-        <w:t>s</w:t>
-      </w:r>
-      <w:r>
-        <w:rPr>
-          <w:b/>
-          <w:i/>
-        </w:rPr>
-        <w:t xml:space="preserve"> network designer</w:t>
-      </w:r>
-      <w:r>
-        <w:t xml:space="preserve"> capable of creating neural network of any configuration, and any combination of layers. The </w:t>
-      </w:r>
-      <w:r>
-        <w:lastRenderedPageBreak/>
-        <w:t>network designer is based on layer concept which the user can add, delete or modify</w:t>
-      </w:r>
-      <w:r>
-        <w:t xml:space="preserve"> simply as list view items</w:t>
-      </w:r>
-      <w:r>
-        <w:t xml:space="preserve">.    </w:t>
-      </w:r>
-      <w:r>
-        <w:t xml:space="preserve"> </w:t>
-      </w:r>
-    </w:p>
-    <w:p>
-      <w:bookmarkStart w:id="1" w:name="_GoBack"/>
+        <w:t xml:space="preserve">The process of creating, training, evaluating and exporting models is provided from the GUI Application and does not require knowledge for supported programming languages. </w:t>
+      </w:r>
+    </w:p>
+    <w:p>
+      <w:r>
+        <w:t>The ANNdotNET is ideal in several scenarios:</w:t>
+      </w:r>
+    </w:p>
+    <w:p>
+      <w:pPr>
+        <w:pStyle w:val="ListParagraph"/>
+        <w:numPr>
+          <w:ilvl w:val="0"/>
+          <w:numId w:val="28"/>
+        </w:numPr>
+      </w:pPr>
+      <w:r>
+        <w:t xml:space="preserve">more focus on network development and training process using on classic desktop approach, instead of focusing on coding, </w:t>
+      </w:r>
+    </w:p>
+    <w:p>
+      <w:pPr>
+        <w:pStyle w:val="ListParagraph"/>
+        <w:numPr>
+          <w:ilvl w:val="0"/>
+          <w:numId w:val="28"/>
+        </w:numPr>
+      </w:pPr>
+      <w:r>
+        <w:t>less time spending on debugging source code, more focusing on different configuration and parameter variants,</w:t>
+      </w:r>
+    </w:p>
+    <w:p>
+      <w:pPr>
+        <w:pStyle w:val="ListParagraph"/>
+        <w:numPr>
+          <w:ilvl w:val="0"/>
+          <w:numId w:val="28"/>
+        </w:numPr>
+      </w:pPr>
+      <w:r>
+        <w:t xml:space="preserve">ideal for engineers/users which are not familiar with supported programming languages, </w:t>
+      </w:r>
+    </w:p>
+    <w:p>
+      <w:pPr>
+        <w:pStyle w:val="ListParagraph"/>
+        <w:numPr>
+          <w:ilvl w:val="0"/>
+          <w:numId w:val="28"/>
+        </w:numPr>
+      </w:pPr>
+      <w:r>
+        <w:t>in case the problem requires coding more advanced custom models, or training process, ANNdotNET CMD provides high level of API for such implementation,</w:t>
+      </w:r>
+    </w:p>
+    <w:p>
+      <w:pPr>
+        <w:pStyle w:val="ListParagraph"/>
+        <w:numPr>
+          <w:ilvl w:val="0"/>
+          <w:numId w:val="28"/>
+        </w:numPr>
+      </w:pPr>
+      <w:r>
+        <w:t xml:space="preserve">all ml configurations developed with GUI tool, can be handled with CMD tool and vice versa.  </w:t>
+      </w:r>
+    </w:p>
+    <w:p/>
+    <w:p/>
+    <w:p>
+      <w:r>
+        <w:t xml:space="preserve">There are dozens of pre-calculated projects included in the installer which can be opened from the Start page as well as from Console tool. The projects are based on famous datasets from several </w:t>
+      </w:r>
+      <w:r>
+        <w:t>categories: regression, binary and multiclass classification problems, image c</w:t>
+      </w:r>
+      <w:r>
+        <w:t>lassifications, times series, etc.</w:t>
+      </w:r>
+    </w:p>
+    <w:p>
       <w:r>
         <w:rPr>
           <w:noProof/>
@@ -2984,9 +3009,42 @@
           </wp:inline>
         </w:drawing>
       </w:r>
-      <w:bookmarkEnd w:id="1"/>
-    </w:p>
-    <w:p/>
+    </w:p>
+    <w:p>
+      <w:r>
+        <w:t>In pre-calculated projects the user can find how to use various neural network configurations e.g. feed forward, deep neural network, LSTM recurrent nets, embedding and drop out layers. Also, each project can be modified in terms of change its network configuration, learning and training parameters, as well as create new ml configuration.</w:t>
+      </w:r>
+    </w:p>
+    <w:p>
+      <w:proofErr w:type="gramStart"/>
+      <w:r>
+        <w:t>In order to</w:t>
+      </w:r>
+      <w:proofErr w:type="gramEnd"/>
+      <w:r>
+        <w:t xml:space="preserve"> change ml configuration, </w:t>
+      </w:r>
+      <w:r>
+        <w:t>ANNdotNET implement</w:t>
+      </w:r>
+      <w:r>
+        <w:rPr>
+          <w:b/>
+          <w:i/>
+        </w:rPr>
+        <w:t>s</w:t>
+      </w:r>
+      <w:r>
+        <w:rPr>
+          <w:b/>
+          <w:i/>
+        </w:rPr>
+        <w:t xml:space="preserve"> network designer</w:t>
+      </w:r>
+      <w:r>
+        <w:t xml:space="preserve"> capable of creating neural network of any configuration, and any combination of layers. The network designer is based on layer concept which the user can add, delete or modify simply as list view items.     </w:t>
+      </w:r>
+    </w:p>
     <w:p>
       <w:r>
         <w:t>Note: The application automatically detects GPU capability on your machine and use it in training and evaluation, otherwise it will use CPU.</w:t>
@@ -2994,29 +3052,14 @@
     </w:p>
     <w:p>
       <w:pPr>
-        <w:jc w:val="left"/>
-        <w:rPr>
-          <w:rFonts w:eastAsiaTheme="majorEastAsia" w:cstheme="majorBidi"/>
-          <w:b/>
-          <w:color w:val="2F5496" w:themeColor="accent1" w:themeShade="BF"/>
-          <w:sz w:val="26"/>
-          <w:szCs w:val="26"/>
-        </w:rPr>
-      </w:pPr>
-      <w:r>
-        <w:br w:type="page"/>
-      </w:r>
-    </w:p>
-    <w:p>
-      <w:pPr>
         <w:pStyle w:val="Heading2"/>
       </w:pPr>
-      <w:bookmarkStart w:id="2" w:name="_Toc525057064"/>
+      <w:bookmarkStart w:id="1" w:name="_Toc525057064"/>
       <w:r>
         <w:lastRenderedPageBreak/>
         <w:t>Structure of the project</w:t>
       </w:r>
-      <w:bookmarkEnd w:id="2"/>
+      <w:bookmarkEnd w:id="1"/>
       <w:r>
         <w:t xml:space="preserve"> </w:t>
       </w:r>
@@ -3041,7 +3084,7 @@
         <w:t>ins several projects grouped in</w:t>
       </w:r>
       <w:r>
-        <w:t xml:space="preserve">to logical solution folders. </w:t>
+        <w:t xml:space="preserve">to logical folders. </w:t>
       </w:r>
       <w:proofErr w:type="gramStart"/>
       <w:r>
@@ -3195,13 +3238,13 @@
         <w:t xml:space="preserve"> the implementation. It </w:t>
       </w:r>
       <w:r>
-        <w:t>provides foundation of data processing and preparation, neural network configuration and implementation</w:t>
-      </w:r>
-      <w:r>
-        <w:t xml:space="preserve"> of</w:t>
-      </w:r>
-      <w:r>
-        <w:t xml:space="preserve"> neural network layers, training and handling with minibatches.</w:t>
+        <w:t xml:space="preserve">provides foundation of data processing and preparation, neural network configuration and </w:t>
+      </w:r>
+      <w:r>
+        <w:t xml:space="preserve">layers </w:t>
+      </w:r>
+      <w:r>
+        <w:t>implementation, training and handling with minibatches.</w:t>
       </w:r>
       <w:r>
         <w:t xml:space="preserve"> The library also provides</w:t>
@@ -3232,115 +3275,126 @@
       <w:r>
         <w:t xml:space="preserve">console-based tool, which can be run from Visual Studio, and can </w:t>
       </w:r>
+      <w:r>
+        <w:t>perform mlconfig</w:t>
+      </w:r>
+      <w:r>
+        <w:t xml:space="preserve"> </w:t>
+      </w:r>
+      <w:r>
+        <w:t>handling, training and evaluation of mode</w:t>
+      </w:r>
+      <w:r>
+        <w:t>l</w:t>
+      </w:r>
+      <w:r>
+        <w:t xml:space="preserve">s. </w:t>
+      </w:r>
+    </w:p>
+    <w:p>
+      <w:r>
+        <w:rPr>
+          <w:b/>
+        </w:rPr>
+        <w:t>GUI Tool</w:t>
+      </w:r>
+      <w:r>
+        <w:t xml:space="preserve"> is</w:t>
+      </w:r>
+      <w:r>
+        <w:t xml:space="preserve"> Windows </w:t>
+      </w:r>
+      <w:r>
+        <w:t>d</w:t>
+      </w:r>
+      <w:r>
+        <w:t xml:space="preserve">esktop application which </w:t>
+      </w:r>
+      <w:r>
+        <w:t xml:space="preserve">provides rich set of </w:t>
+      </w:r>
+      <w:r>
+        <w:t xml:space="preserve">options and </w:t>
+      </w:r>
+      <w:r>
+        <w:t>visualizations during machine learning steps</w:t>
+      </w:r>
+      <w:r>
+        <w:t xml:space="preserve">: </w:t>
+      </w:r>
+      <w:r>
+        <w:t xml:space="preserve">project and mlconfig files creation, </w:t>
+      </w:r>
+      <w:r>
+        <w:t xml:space="preserve">data preparation, model training, </w:t>
+      </w:r>
+      <w:r>
+        <w:t xml:space="preserve">model </w:t>
+      </w:r>
+      <w:r>
+        <w:t>evaluation and validation, export options and model deployment</w:t>
+      </w:r>
+      <w:r>
+        <w:t>.</w:t>
+      </w:r>
+      <w:r>
+        <w:t xml:space="preserve"> </w:t>
+      </w:r>
+      <w:r>
+        <w:t xml:space="preserve"> Currently only WPF based GUI Tool is implemented. Easily it can be implemented ASP.NET or </w:t>
+      </w:r>
+      <w:r>
+        <w:t>another web based or desktop-based</w:t>
+      </w:r>
+      <w:r>
+        <w:t xml:space="preserve"> GUI. </w:t>
+      </w:r>
+    </w:p>
+    <w:p>
+      <w:r>
+        <w:rPr>
+          <w:b/>
+        </w:rPr>
+        <w:t xml:space="preserve">Excel </w:t>
+      </w:r>
+      <w:proofErr w:type="spellStart"/>
+      <w:r>
+        <w:rPr>
+          <w:b/>
+        </w:rPr>
+        <w:t>AddIn</w:t>
+      </w:r>
+      <w:proofErr w:type="spellEnd"/>
+      <w:r>
+        <w:t xml:space="preserve"> is implementation of Microsoft Office </w:t>
+      </w:r>
+      <w:proofErr w:type="spellStart"/>
+      <w:r>
+        <w:t>AddIn</w:t>
+      </w:r>
+      <w:proofErr w:type="spellEnd"/>
+      <w:r>
+        <w:t xml:space="preserve"> for model deployment into Excel. Using ANNdotNET Excel </w:t>
+      </w:r>
+      <w:proofErr w:type="spellStart"/>
+      <w:r>
+        <w:t>AddIn</w:t>
+      </w:r>
+      <w:proofErr w:type="spellEnd"/>
+      <w:r>
+        <w:t xml:space="preserve">, trained model can be used in Excel like ordinary excel formula. This is very handy for model deployment into production when only Excel is need </w:t>
+      </w:r>
       <w:proofErr w:type="gramStart"/>
       <w:r>
-        <w:t xml:space="preserve">perform  </w:t>
-      </w:r>
-      <w:r>
-        <w:t>mlconfig</w:t>
+        <w:t>in order to</w:t>
       </w:r>
       <w:proofErr w:type="gramEnd"/>
       <w:r>
         <w:t xml:space="preserve"> </w:t>
       </w:r>
       <w:r>
-        <w:t>handling, training and evaluation of mode</w:t>
-      </w:r>
-      <w:r>
-        <w:t>l</w:t>
-      </w:r>
-      <w:r>
-        <w:t xml:space="preserve">s. </w:t>
-      </w:r>
-    </w:p>
-    <w:p>
-      <w:r>
-        <w:rPr>
-          <w:b/>
-        </w:rPr>
-        <w:t>GUI Tool</w:t>
-      </w:r>
-      <w:r>
-        <w:t xml:space="preserve"> is</w:t>
-      </w:r>
-      <w:r>
-        <w:t xml:space="preserve"> Windows Desktop application which </w:t>
-      </w:r>
-      <w:r>
-        <w:t xml:space="preserve">provides rich set of </w:t>
-      </w:r>
-      <w:r>
-        <w:t xml:space="preserve">options and </w:t>
-      </w:r>
-      <w:r>
-        <w:t>visualizations during machine learning steps</w:t>
-      </w:r>
-      <w:r>
-        <w:t xml:space="preserve">: </w:t>
-      </w:r>
-      <w:r>
-        <w:t xml:space="preserve">project and mlconfig files creation, </w:t>
-      </w:r>
-      <w:r>
-        <w:t>data preparation, model training, evaluation and validation, export options and model deployment</w:t>
-      </w:r>
-      <w:r>
-        <w:t>.</w:t>
-      </w:r>
-      <w:r>
-        <w:t xml:space="preserve"> </w:t>
-      </w:r>
-      <w:r>
-        <w:t xml:space="preserve"> Currently only WPF based GUI Tool is implemented. Easily it can be implemented ASP.NET or </w:t>
-      </w:r>
-      <w:r>
-        <w:t>another web based or desktop-based</w:t>
-      </w:r>
-      <w:r>
-        <w:t xml:space="preserve"> GUI. </w:t>
-      </w:r>
-    </w:p>
-    <w:p>
-      <w:r>
-        <w:rPr>
-          <w:b/>
-        </w:rPr>
-        <w:t xml:space="preserve">Excel </w:t>
-      </w:r>
-      <w:proofErr w:type="spellStart"/>
-      <w:r>
-        <w:rPr>
-          <w:b/>
-        </w:rPr>
-        <w:t>AddIn</w:t>
-      </w:r>
-      <w:proofErr w:type="spellEnd"/>
-      <w:r>
-        <w:t xml:space="preserve"> is implementation of Microsoft Office </w:t>
-      </w:r>
-      <w:proofErr w:type="spellStart"/>
-      <w:r>
-        <w:t>AddIn</w:t>
-      </w:r>
-      <w:proofErr w:type="spellEnd"/>
-      <w:r>
-        <w:t xml:space="preserve"> for model deployment in to Excel. Using ANNdotNET Excel </w:t>
-      </w:r>
-      <w:proofErr w:type="spellStart"/>
-      <w:r>
-        <w:t>AddIn</w:t>
-      </w:r>
-      <w:proofErr w:type="spellEnd"/>
-      <w:r>
-        <w:t xml:space="preserve">, trained model can be used in Excel like ordinary excel formula. This is very handy for model deployment into production when only Excel is need in order to </w:t>
-      </w:r>
-      <w:proofErr w:type="spellStart"/>
-      <w:proofErr w:type="gramStart"/>
-      <w:r>
-        <w:t>used</w:t>
-      </w:r>
-      <w:proofErr w:type="spellEnd"/>
-      <w:proofErr w:type="gramEnd"/>
+        <w:t>use</w:t>
+      </w:r>
       <w:r>
         <w:t xml:space="preserve"> the model.</w:t>
       </w:r>
@@ -3379,12 +3433,12 @@
       <w:pPr>
         <w:pStyle w:val="Heading2"/>
       </w:pPr>
-      <w:bookmarkStart w:id="3" w:name="_Toc525057065"/>
+      <w:bookmarkStart w:id="2" w:name="_Toc525057065"/>
       <w:r>
         <w:lastRenderedPageBreak/>
         <w:t>System requirements</w:t>
       </w:r>
-      <w:bookmarkEnd w:id="3"/>
+      <w:bookmarkEnd w:id="2"/>
     </w:p>
     <w:p>
       <w:proofErr w:type="gramStart"/>
@@ -3505,7 +3559,7 @@
       <w:pPr>
         <w:pStyle w:val="Heading2"/>
       </w:pPr>
-      <w:bookmarkStart w:id="4" w:name="_Toc525057066"/>
+      <w:bookmarkStart w:id="3" w:name="_Toc525057066"/>
       <w:r>
         <w:t xml:space="preserve">How to start with </w:t>
       </w:r>
@@ -3518,7 +3572,7 @@
       <w:r>
         <w:t xml:space="preserve"> Tool</w:t>
       </w:r>
-      <w:bookmarkEnd w:id="4"/>
+      <w:bookmarkEnd w:id="3"/>
     </w:p>
     <w:p>
       <w:proofErr w:type="gramStart"/>
@@ -3933,11 +3987,11 @@
       <w:pPr>
         <w:pStyle w:val="Heading2"/>
       </w:pPr>
-      <w:bookmarkStart w:id="5" w:name="_Toc525057067"/>
+      <w:bookmarkStart w:id="4" w:name="_Toc525057067"/>
       <w:r>
         <w:t>How to start with ANNdotNET GUI Tool</w:t>
       </w:r>
-      <w:bookmarkEnd w:id="5"/>
+      <w:bookmarkEnd w:id="4"/>
     </w:p>
     <w:p>
       <w:proofErr w:type="gramStart"/>
@@ -3980,11 +4034,11 @@
       <w:pPr>
         <w:pStyle w:val="Heading3"/>
       </w:pPr>
-      <w:bookmarkStart w:id="6" w:name="_Toc525057068"/>
+      <w:bookmarkStart w:id="5" w:name="_Toc525057068"/>
       <w:r>
         <w:t>How to run ANNdotNET GUI Tool from release section</w:t>
       </w:r>
-      <w:bookmarkEnd w:id="6"/>
+      <w:bookmarkEnd w:id="5"/>
     </w:p>
     <w:p>
       <w:r>
@@ -4127,11 +4181,11 @@
       <w:pPr>
         <w:pStyle w:val="Heading3"/>
       </w:pPr>
-      <w:bookmarkStart w:id="7" w:name="_Toc525057069"/>
+      <w:bookmarkStart w:id="6" w:name="_Toc525057069"/>
       <w:r>
         <w:t>How to run ANNdotNET GUI Tool from source code</w:t>
       </w:r>
-      <w:bookmarkEnd w:id="7"/>
+      <w:bookmarkEnd w:id="6"/>
     </w:p>
     <w:p>
       <w:r>
@@ -4159,6 +4213,7 @@
       </w:r>
     </w:p>
     <w:p>
+      <w:bookmarkStart w:id="7" w:name="_GoBack"/>
       <w:r>
         <w:rPr>
           <w:noProof/>
@@ -4206,6 +4261,7 @@
           </wp:inline>
         </w:drawing>
       </w:r>
+      <w:bookmarkEnd w:id="7"/>
     </w:p>
     <w:p>
       <w:pPr>
@@ -16275,6 +16331,119 @@
     </w:lvl>
   </w:abstractNum>
   <w:abstractNum w:abstractNumId="12" w15:restartNumberingAfterBreak="0">
+    <w:nsid w:val="319D03B9"/>
+    <w:multiLevelType w:val="hybridMultilevel"/>
+    <w:tmpl w:val="DED083C8"/>
+    <w:lvl w:ilvl="0" w:tplc="04090001">
+      <w:start w:val="1"/>
+      <w:numFmt w:val="bullet"/>
+      <w:lvlText w:val=""/>
+      <w:lvlJc w:val="left"/>
+      <w:pPr>
+        <w:ind w:left="720" w:hanging="360"/>
+      </w:pPr>
+      <w:rPr>
+        <w:rFonts w:ascii="Symbol" w:hAnsi="Symbol" w:hint="default"/>
+      </w:rPr>
+    </w:lvl>
+    <w:lvl w:ilvl="1" w:tplc="04090003" w:tentative="1">
+      <w:start w:val="1"/>
+      <w:numFmt w:val="bullet"/>
+      <w:lvlText w:val="o"/>
+      <w:lvlJc w:val="left"/>
+      <w:pPr>
+        <w:ind w:left="1440" w:hanging="360"/>
+      </w:pPr>
+      <w:rPr>
+        <w:rFonts w:ascii="Courier New" w:hAnsi="Courier New" w:cs="Courier New" w:hint="default"/>
+      </w:rPr>
+    </w:lvl>
+    <w:lvl w:ilvl="2" w:tplc="04090005" w:tentative="1">
+      <w:start w:val="1"/>
+      <w:numFmt w:val="bullet"/>
+      <w:lvlText w:val=""/>
+      <w:lvlJc w:val="left"/>
+      <w:pPr>
+        <w:ind w:left="2160" w:hanging="360"/>
+      </w:pPr>
+      <w:rPr>
+        <w:rFonts w:ascii="Wingdings" w:hAnsi="Wingdings" w:hint="default"/>
+      </w:rPr>
+    </w:lvl>
+    <w:lvl w:ilvl="3" w:tplc="04090001" w:tentative="1">
+      <w:start w:val="1"/>
+      <w:numFmt w:val="bullet"/>
+      <w:lvlText w:val=""/>
+      <w:lvlJc w:val="left"/>
+      <w:pPr>
+        <w:ind w:left="2880" w:hanging="360"/>
+      </w:pPr>
+      <w:rPr>
+        <w:rFonts w:ascii="Symbol" w:hAnsi="Symbol" w:hint="default"/>
+      </w:rPr>
+    </w:lvl>
+    <w:lvl w:ilvl="4" w:tplc="04090003" w:tentative="1">
+      <w:start w:val="1"/>
+      <w:numFmt w:val="bullet"/>
+      <w:lvlText w:val="o"/>
+      <w:lvlJc w:val="left"/>
+      <w:pPr>
+        <w:ind w:left="3600" w:hanging="360"/>
+      </w:pPr>
+      <w:rPr>
+        <w:rFonts w:ascii="Courier New" w:hAnsi="Courier New" w:cs="Courier New" w:hint="default"/>
+      </w:rPr>
+    </w:lvl>
+    <w:lvl w:ilvl="5" w:tplc="04090005" w:tentative="1">
+      <w:start w:val="1"/>
+      <w:numFmt w:val="bullet"/>
+      <w:lvlText w:val=""/>
+      <w:lvlJc w:val="left"/>
+      <w:pPr>
+        <w:ind w:left="4320" w:hanging="360"/>
+      </w:pPr>
+      <w:rPr>
+        <w:rFonts w:ascii="Wingdings" w:hAnsi="Wingdings" w:hint="default"/>
+      </w:rPr>
+    </w:lvl>
+    <w:lvl w:ilvl="6" w:tplc="04090001" w:tentative="1">
+      <w:start w:val="1"/>
+      <w:numFmt w:val="bullet"/>
+      <w:lvlText w:val=""/>
+      <w:lvlJc w:val="left"/>
+      <w:pPr>
+        <w:ind w:left="5040" w:hanging="360"/>
+      </w:pPr>
+      <w:rPr>
+        <w:rFonts w:ascii="Symbol" w:hAnsi="Symbol" w:hint="default"/>
+      </w:rPr>
+    </w:lvl>
+    <w:lvl w:ilvl="7" w:tplc="04090003" w:tentative="1">
+      <w:start w:val="1"/>
+      <w:numFmt w:val="bullet"/>
+      <w:lvlText w:val="o"/>
+      <w:lvlJc w:val="left"/>
+      <w:pPr>
+        <w:ind w:left="5760" w:hanging="360"/>
+      </w:pPr>
+      <w:rPr>
+        <w:rFonts w:ascii="Courier New" w:hAnsi="Courier New" w:cs="Courier New" w:hint="default"/>
+      </w:rPr>
+    </w:lvl>
+    <w:lvl w:ilvl="8" w:tplc="04090005" w:tentative="1">
+      <w:start w:val="1"/>
+      <w:numFmt w:val="bullet"/>
+      <w:lvlText w:val=""/>
+      <w:lvlJc w:val="left"/>
+      <w:pPr>
+        <w:ind w:left="6480" w:hanging="360"/>
+      </w:pPr>
+      <w:rPr>
+        <w:rFonts w:ascii="Wingdings" w:hAnsi="Wingdings" w:hint="default"/>
+      </w:rPr>
+    </w:lvl>
+  </w:abstractNum>
+  <w:abstractNum w:abstractNumId="13" w15:restartNumberingAfterBreak="0">
     <w:nsid w:val="35B10FE4"/>
     <w:multiLevelType w:val="hybridMultilevel"/>
     <w:tmpl w:val="2976D78C"/>
@@ -16363,7 +16532,7 @@
       </w:pPr>
     </w:lvl>
   </w:abstractNum>
-  <w:abstractNum w:abstractNumId="13" w15:restartNumberingAfterBreak="0">
+  <w:abstractNum w:abstractNumId="14" w15:restartNumberingAfterBreak="0">
     <w:nsid w:val="38612781"/>
     <w:multiLevelType w:val="hybridMultilevel"/>
     <w:tmpl w:val="C888BBC2"/>
@@ -16475,7 +16644,7 @@
       </w:rPr>
     </w:lvl>
   </w:abstractNum>
-  <w:abstractNum w:abstractNumId="14" w15:restartNumberingAfterBreak="0">
+  <w:abstractNum w:abstractNumId="15" w15:restartNumberingAfterBreak="0">
     <w:nsid w:val="38DD46EB"/>
     <w:multiLevelType w:val="hybridMultilevel"/>
     <w:tmpl w:val="E1F4E96C"/>
@@ -16588,7 +16757,7 @@
       </w:rPr>
     </w:lvl>
   </w:abstractNum>
-  <w:abstractNum w:abstractNumId="15" w15:restartNumberingAfterBreak="0">
+  <w:abstractNum w:abstractNumId="16" w15:restartNumberingAfterBreak="0">
     <w:nsid w:val="4B5E2454"/>
     <w:multiLevelType w:val="hybridMultilevel"/>
     <w:tmpl w:val="1980A1C2"/>
@@ -16700,7 +16869,7 @@
       </w:rPr>
     </w:lvl>
   </w:abstractNum>
-  <w:abstractNum w:abstractNumId="16" w15:restartNumberingAfterBreak="0">
+  <w:abstractNum w:abstractNumId="17" w15:restartNumberingAfterBreak="0">
     <w:nsid w:val="4C3713CF"/>
     <w:multiLevelType w:val="hybridMultilevel"/>
     <w:tmpl w:val="598E23CC"/>
@@ -16813,7 +16982,7 @@
       </w:rPr>
     </w:lvl>
   </w:abstractNum>
-  <w:abstractNum w:abstractNumId="17" w15:restartNumberingAfterBreak="0">
+  <w:abstractNum w:abstractNumId="18" w15:restartNumberingAfterBreak="0">
     <w:nsid w:val="5545079B"/>
     <w:multiLevelType w:val="hybridMultilevel"/>
     <w:tmpl w:val="E01AC504"/>
@@ -16902,7 +17071,7 @@
       </w:pPr>
     </w:lvl>
   </w:abstractNum>
-  <w:abstractNum w:abstractNumId="18" w15:restartNumberingAfterBreak="0">
+  <w:abstractNum w:abstractNumId="19" w15:restartNumberingAfterBreak="0">
     <w:nsid w:val="562F158D"/>
     <w:multiLevelType w:val="hybridMultilevel"/>
     <w:tmpl w:val="487AC8B8"/>
@@ -16991,7 +17160,7 @@
       </w:pPr>
     </w:lvl>
   </w:abstractNum>
-  <w:abstractNum w:abstractNumId="19" w15:restartNumberingAfterBreak="0">
+  <w:abstractNum w:abstractNumId="20" w15:restartNumberingAfterBreak="0">
     <w:nsid w:val="5C340E9D"/>
     <w:multiLevelType w:val="hybridMultilevel"/>
     <w:tmpl w:val="B204B392"/>
@@ -17080,7 +17249,7 @@
       </w:pPr>
     </w:lvl>
   </w:abstractNum>
-  <w:abstractNum w:abstractNumId="20" w15:restartNumberingAfterBreak="0">
+  <w:abstractNum w:abstractNumId="21" w15:restartNumberingAfterBreak="0">
     <w:nsid w:val="5E227823"/>
     <w:multiLevelType w:val="hybridMultilevel"/>
     <w:tmpl w:val="3E023E40"/>
@@ -17166,7 +17335,7 @@
       </w:pPr>
     </w:lvl>
   </w:abstractNum>
-  <w:abstractNum w:abstractNumId="21" w15:restartNumberingAfterBreak="0">
+  <w:abstractNum w:abstractNumId="22" w15:restartNumberingAfterBreak="0">
     <w:nsid w:val="60F1395D"/>
     <w:multiLevelType w:val="hybridMultilevel"/>
     <w:tmpl w:val="A89849F2"/>
@@ -17279,7 +17448,7 @@
       </w:rPr>
     </w:lvl>
   </w:abstractNum>
-  <w:abstractNum w:abstractNumId="22" w15:restartNumberingAfterBreak="0">
+  <w:abstractNum w:abstractNumId="23" w15:restartNumberingAfterBreak="0">
     <w:nsid w:val="6C4B3B93"/>
     <w:multiLevelType w:val="hybridMultilevel"/>
     <w:tmpl w:val="08E82D3C"/>
@@ -17368,7 +17537,7 @@
       </w:pPr>
     </w:lvl>
   </w:abstractNum>
-  <w:abstractNum w:abstractNumId="23" w15:restartNumberingAfterBreak="0">
+  <w:abstractNum w:abstractNumId="24" w15:restartNumberingAfterBreak="0">
     <w:nsid w:val="6E784966"/>
     <w:multiLevelType w:val="hybridMultilevel"/>
     <w:tmpl w:val="2D6AA3F4"/>
@@ -17481,7 +17650,7 @@
       </w:rPr>
     </w:lvl>
   </w:abstractNum>
-  <w:abstractNum w:abstractNumId="24" w15:restartNumberingAfterBreak="0">
+  <w:abstractNum w:abstractNumId="25" w15:restartNumberingAfterBreak="0">
     <w:nsid w:val="7185390F"/>
     <w:multiLevelType w:val="hybridMultilevel"/>
     <w:tmpl w:val="1B922ACA"/>
@@ -17570,7 +17739,7 @@
       </w:pPr>
     </w:lvl>
   </w:abstractNum>
-  <w:abstractNum w:abstractNumId="25" w15:restartNumberingAfterBreak="0">
+  <w:abstractNum w:abstractNumId="26" w15:restartNumberingAfterBreak="0">
     <w:nsid w:val="74BF0E84"/>
     <w:multiLevelType w:val="hybridMultilevel"/>
     <w:tmpl w:val="1FA68C24"/>
@@ -17659,7 +17828,7 @@
       </w:pPr>
     </w:lvl>
   </w:abstractNum>
-  <w:abstractNum w:abstractNumId="26" w15:restartNumberingAfterBreak="0">
+  <w:abstractNum w:abstractNumId="27" w15:restartNumberingAfterBreak="0">
     <w:nsid w:val="7D7A0C70"/>
     <w:multiLevelType w:val="hybridMultilevel"/>
     <w:tmpl w:val="B204B392"/>
@@ -17749,13 +17918,13 @@
     </w:lvl>
   </w:abstractNum>
   <w:num w:numId="1">
-    <w:abstractNumId w:val="13"/>
+    <w:abstractNumId w:val="14"/>
   </w:num>
   <w:num w:numId="2">
     <w:abstractNumId w:val="7"/>
   </w:num>
   <w:num w:numId="3">
-    <w:abstractNumId w:val="24"/>
+    <w:abstractNumId w:val="25"/>
   </w:num>
   <w:num w:numId="4">
     <w:abstractNumId w:val="10"/>
@@ -17773,13 +17942,13 @@
     <w:abstractNumId w:val="5"/>
   </w:num>
   <w:num w:numId="9">
-    <w:abstractNumId w:val="25"/>
+    <w:abstractNumId w:val="26"/>
   </w:num>
   <w:num w:numId="10">
-    <w:abstractNumId w:val="19"/>
+    <w:abstractNumId w:val="20"/>
   </w:num>
   <w:num w:numId="11">
-    <w:abstractNumId w:val="17"/>
+    <w:abstractNumId w:val="18"/>
   </w:num>
   <w:num w:numId="12">
     <w:abstractNumId w:val="3"/>
@@ -17791,42 +17960,45 @@
     <w:abstractNumId w:val="11"/>
   </w:num>
   <w:num w:numId="15">
-    <w:abstractNumId w:val="22"/>
+    <w:abstractNumId w:val="23"/>
   </w:num>
   <w:num w:numId="16">
     <w:abstractNumId w:val="9"/>
   </w:num>
   <w:num w:numId="17">
-    <w:abstractNumId w:val="26"/>
+    <w:abstractNumId w:val="27"/>
   </w:num>
   <w:num w:numId="18">
     <w:abstractNumId w:val="1"/>
   </w:num>
   <w:num w:numId="19">
+    <w:abstractNumId w:val="16"/>
+  </w:num>
+  <w:num w:numId="20">
     <w:abstractNumId w:val="15"/>
   </w:num>
-  <w:num w:numId="20">
-    <w:abstractNumId w:val="14"/>
-  </w:num>
   <w:num w:numId="21">
-    <w:abstractNumId w:val="20"/>
+    <w:abstractNumId w:val="21"/>
   </w:num>
   <w:num w:numId="22">
-    <w:abstractNumId w:val="16"/>
+    <w:abstractNumId w:val="17"/>
   </w:num>
   <w:num w:numId="23">
-    <w:abstractNumId w:val="21"/>
+    <w:abstractNumId w:val="22"/>
   </w:num>
   <w:num w:numId="24">
     <w:abstractNumId w:val="6"/>
   </w:num>
   <w:num w:numId="25">
-    <w:abstractNumId w:val="18"/>
+    <w:abstractNumId w:val="19"/>
   </w:num>
   <w:num w:numId="26">
-    <w:abstractNumId w:val="23"/>
+    <w:abstractNumId w:val="24"/>
   </w:num>
   <w:num w:numId="27">
+    <w:abstractNumId w:val="13"/>
+  </w:num>
+  <w:num w:numId="28">
     <w:abstractNumId w:val="12"/>
   </w:num>
 </w:numbering>
@@ -18984,7 +19156,7 @@
 </file>
 
 <file path=customXml/itemProps1.xml><?xml version="1.0" encoding="utf-8"?>
-<ds:datastoreItem xmlns:ds="http://schemas.openxmlformats.org/officeDocument/2006/customXml" ds:itemID="{16902F0A-8585-4C07-8101-4961ABAE39C5}">
+<ds:datastoreItem xmlns:ds="http://schemas.openxmlformats.org/officeDocument/2006/customXml" ds:itemID="{B7D80AE2-EC31-42D8-BAF9-2EEB9D80668F}">
   <ds:schemaRefs>
     <ds:schemaRef ds:uri="http://schemas.openxmlformats.org/officeDocument/2006/bibliography"/>
   </ds:schemaRefs>

</xml_diff>